<commit_message>
Final Doc and PDF
</commit_message>
<xml_diff>
--- a/HTML/2013Nov_HTMLReporting/2013Nov_HTML_Reports_in_PowerShell.docx
+++ b/HTML/2013Nov_HTMLReporting/2013Nov_HTML_Reports_in_PowerShell.docx
@@ -11,12 +11,16 @@
           <w:headerReference w:type="default" r:id="rId9"/>
           <w:footerReference w:type="even" r:id="rId10"/>
           <w:footerReference w:type="default" r:id="rId11"/>
+          <w:headerReference w:type="first" r:id="rId12"/>
+          <w:footerReference w:type="first" r:id="rId13"/>
           <w:pgSz w:w="12240" w:h="15840"/>
           <w:pgMar w:top="1440" w:right="1440" w:bottom="1440" w:left="1440" w:header="720" w:footer="720" w:gutter="0"/>
           <w:pgNumType w:start="1"/>
           <w:cols w:space="720"/>
         </w:sectPr>
       </w:pPr>
+      <w:bookmarkStart w:id="0" w:name="_GoBack"/>
+      <w:bookmarkEnd w:id="0"/>
       <w:r>
         <w:rPr>
           <w:noProof/>
@@ -39,7 +43,7 @@
                     </pic:cNvPicPr>
                   </pic:nvPicPr>
                   <pic:blipFill>
-                    <a:blip r:embed="rId12">
+                    <a:blip r:embed="rId14">
                       <a:extLst>
                         <a:ext uri="{28A0092B-C50C-407E-A947-70E740481C1C}">
                           <a14:useLocalDpi xmlns:a14="http://schemas.microsoft.com/office/drawing/2010/main" val="0"/>
@@ -134,7 +138,7 @@
       <w:r>
         <w:t xml:space="preserve">For comments, corrections or suggestions for this title email </w:t>
       </w:r>
-      <w:hyperlink r:id="rId13" w:history="1">
+      <w:hyperlink r:id="rId15" w:history="1">
         <w:r>
           <w:rPr>
             <w:rStyle w:val="Hyperlink"/>
@@ -173,7 +177,7 @@
                     </pic:cNvPicPr>
                   </pic:nvPicPr>
                   <pic:blipFill>
-                    <a:blip r:embed="rId14">
+                    <a:blip r:embed="rId16">
                       <a:extLst>
                         <a:ext uri="{28A0092B-C50C-407E-A947-70E740481C1C}">
                           <a14:useLocalDpi xmlns:a14="http://schemas.microsoft.com/office/drawing/2010/main" val="0"/>
@@ -290,7 +294,7 @@
         </w:rPr>
         <w:t xml:space="preserve"> License. The authors encourage you to redistribute this file as widely as possible, but ask that you do not modify the document. However, you are encouraged to submit changes to the authors directly (</w:t>
       </w:r>
-      <w:hyperlink r:id="rId15" w:history="1">
+      <w:hyperlink r:id="rId17" w:history="1">
         <w:r>
           <w:rPr>
             <w:rFonts w:ascii="Arial" w:hAnsi="Arial"/>
@@ -444,7 +448,7 @@
       <w:r>
         <w:t xml:space="preserve">If you have something you’d like to add to this book, or you find an error, or you just need additional help, please drop a message into the “PowerShell Q&amp;A” forum at </w:t>
       </w:r>
-      <w:hyperlink r:id="rId16" w:history="1">
+      <w:hyperlink r:id="rId18" w:history="1">
         <w:r>
           <w:rPr>
             <w:color w:val="000099"/>
@@ -638,8 +642,8 @@
       <w:r>
         <w:br w:type="page"/>
       </w:r>
-      <w:bookmarkStart w:id="0" w:name="_TOC2593"/>
-      <w:bookmarkEnd w:id="0"/>
+      <w:bookmarkStart w:id="1" w:name="_TOC2593"/>
+      <w:bookmarkEnd w:id="1"/>
       <w:r>
         <w:lastRenderedPageBreak/>
         <w:t>HTML Report Basics</w:t>
@@ -662,7 +666,7 @@
       <w:r>
         <w:t>&lt;!DOCTYPE html PUBLIC "-//W3C//DTD XHTML 1.0 Strict//EN"  "</w:t>
       </w:r>
-      <w:hyperlink r:id="rId17" w:history="1">
+      <w:hyperlink r:id="rId19" w:history="1">
         <w:r>
           <w:rPr>
             <w:color w:val="000099"/>
@@ -690,7 +694,7 @@
       <w:r>
         <w:t>="</w:t>
       </w:r>
-      <w:hyperlink r:id="rId18" w:history="1">
+      <w:hyperlink r:id="rId20" w:history="1">
         <w:r>
           <w:rPr>
             <w:color w:val="000099"/>
@@ -1496,8 +1500,8 @@
           <w:rFonts w:hint="eastAsia"/>
         </w:rPr>
       </w:pPr>
-      <w:bookmarkStart w:id="1" w:name="_TOC7196"/>
-      <w:bookmarkEnd w:id="1"/>
+      <w:bookmarkStart w:id="2" w:name="_TOC7196"/>
+      <w:bookmarkEnd w:id="2"/>
       <w:r>
         <w:lastRenderedPageBreak/>
         <w:t>Gathering the Information</w:t>
@@ -6992,7 +6996,7 @@
                     </pic:cNvPicPr>
                   </pic:nvPicPr>
                   <pic:blipFill>
-                    <a:blip r:embed="rId19">
+                    <a:blip r:embed="rId21">
                       <a:extLst>
                         <a:ext uri="{28A0092B-C50C-407E-A947-70E740481C1C}">
                           <a14:useLocalDpi xmlns:a14="http://schemas.microsoft.com/office/drawing/2010/main" val="0"/>
@@ -7028,8 +7032,8 @@
       <w:r>
         <w:br w:type="page"/>
       </w:r>
-      <w:bookmarkStart w:id="2" w:name="_TOC12522"/>
-      <w:bookmarkEnd w:id="2"/>
+      <w:bookmarkStart w:id="3" w:name="_TOC12522"/>
+      <w:bookmarkEnd w:id="3"/>
       <w:r>
         <w:lastRenderedPageBreak/>
         <w:t>Building the HTML</w:t>
@@ -15897,7 +15901,7 @@
                     </pic:cNvPicPr>
                   </pic:nvPicPr>
                   <pic:blipFill>
-                    <a:blip r:embed="rId20">
+                    <a:blip r:embed="rId22">
                       <a:extLst>
                         <a:ext uri="{28A0092B-C50C-407E-A947-70E740481C1C}">
                           <a14:useLocalDpi xmlns:a14="http://schemas.microsoft.com/office/drawing/2010/main" val="0"/>
@@ -20418,7 +20422,7 @@
                     </pic:cNvPicPr>
                   </pic:nvPicPr>
                   <pic:blipFill>
-                    <a:blip r:embed="rId21">
+                    <a:blip r:embed="rId23">
                       <a:extLst>
                         <a:ext uri="{28A0092B-C50C-407E-A947-70E740481C1C}">
                           <a14:useLocalDpi xmlns:a14="http://schemas.microsoft.com/office/drawing/2010/main" val="0"/>
@@ -20492,8 +20496,8 @@
           <w:rFonts w:hint="eastAsia"/>
         </w:rPr>
       </w:pPr>
-      <w:bookmarkStart w:id="3" w:name="_TOC30994"/>
-      <w:bookmarkEnd w:id="3"/>
+      <w:bookmarkStart w:id="4" w:name="_TOC30994"/>
+      <w:bookmarkEnd w:id="4"/>
       <w:r>
         <w:lastRenderedPageBreak/>
         <w:t xml:space="preserve">Combining HTML Reports </w:t>
@@ -21306,7 +21310,7 @@
                     </pic:cNvPicPr>
                   </pic:nvPicPr>
                   <pic:blipFill>
-                    <a:blip r:embed="rId22">
+                    <a:blip r:embed="rId24">
                       <a:extLst>
                         <a:ext uri="{28A0092B-C50C-407E-A947-70E740481C1C}">
                           <a14:useLocalDpi xmlns:a14="http://schemas.microsoft.com/office/drawing/2010/main" val="0"/>
@@ -21362,7 +21366,7 @@
                     </pic:cNvPicPr>
                   </pic:nvPicPr>
                   <pic:blipFill>
-                    <a:blip r:embed="rId23">
+                    <a:blip r:embed="rId25">
                       <a:extLst>
                         <a:ext uri="{28A0092B-C50C-407E-A947-70E740481C1C}">
                           <a14:useLocalDpi xmlns:a14="http://schemas.microsoft.com/office/drawing/2010/main" val="0"/>
@@ -21422,7 +21426,6 @@
           <w:szCs w:val="18"/>
         </w:rPr>
       </w:pPr>
-      <w:bookmarkStart w:id="4" w:name="_GoBack"/>
       <w:r>
         <w:rPr>
           <w:rFonts w:ascii="Lucida Console" w:eastAsia="Times New Roman" w:hAnsi="Lucida Console" w:cs="Lucida Console"/>
@@ -21582,7 +21585,6 @@
         <w:t xml:space="preserve">} </w:t>
       </w:r>
     </w:p>
-    <w:bookmarkEnd w:id="4"/>
     <w:p/>
     <w:p>
       <w:r>
@@ -21613,7 +21615,7 @@
                     </pic:cNvPicPr>
                   </pic:nvPicPr>
                   <pic:blipFill>
-                    <a:blip r:embed="rId24">
+                    <a:blip r:embed="rId26">
                       <a:extLst>
                         <a:ext uri="{28A0092B-C50C-407E-A947-70E740481C1C}">
                           <a14:useLocalDpi xmlns:a14="http://schemas.microsoft.com/office/drawing/2010/main" val="0"/>
@@ -21676,7 +21678,7 @@
       <w:r>
         <w:t xml:space="preserve"> module, I’d love to hear from you. The easiest way is to post in the “General Q&amp;A” forum on </w:t>
       </w:r>
-      <w:hyperlink r:id="rId25" w:history="1">
+      <w:hyperlink r:id="rId27" w:history="1">
         <w:r>
           <w:rPr>
             <w:rStyle w:val="Hyperlink"/>
@@ -21692,7 +21694,7 @@
       <w:r>
         <w:t xml:space="preserve">Do check back on </w:t>
       </w:r>
-      <w:hyperlink r:id="rId26" w:history="1">
+      <w:hyperlink r:id="rId28" w:history="1">
         <w:r>
           <w:rPr>
             <w:color w:val="000099"/>
@@ -21728,10 +21730,10 @@
       </w:pPr>
     </w:p>
     <w:sectPr>
-      <w:headerReference w:type="even" r:id="rId27"/>
-      <w:headerReference w:type="default" r:id="rId28"/>
-      <w:footerReference w:type="even" r:id="rId29"/>
-      <w:footerReference w:type="default" r:id="rId30"/>
+      <w:headerReference w:type="even" r:id="rId29"/>
+      <w:headerReference w:type="default" r:id="rId30"/>
+      <w:footerReference w:type="even" r:id="rId31"/>
+      <w:footerReference w:type="default" r:id="rId32"/>
       <w:pgSz w:w="12240" w:h="15840"/>
       <w:pgMar w:top="1440" w:right="1440" w:bottom="1440" w:left="1440" w:header="720" w:footer="720" w:gutter="0"/>
       <w:pgNumType w:start="1"/>
@@ -21852,6 +21854,16 @@
 <w:ftr xmlns:wpc="http://schemas.microsoft.com/office/word/2010/wordprocessingCanvas" xmlns:mc="http://schemas.openxmlformats.org/markup-compatibility/2006" xmlns:o="urn:schemas-microsoft-com:office:office" xmlns:r="http://schemas.openxmlformats.org/officeDocument/2006/relationships" xmlns:m="http://schemas.openxmlformats.org/officeDocument/2006/math" xmlns:v="urn:schemas-microsoft-com:vml" xmlns:wp14="http://schemas.microsoft.com/office/word/2010/wordprocessingDrawing" xmlns:wp="http://schemas.openxmlformats.org/drawingml/2006/wordprocessingDrawing" xmlns:w10="urn:schemas-microsoft-com:office:word" xmlns:w="http://schemas.openxmlformats.org/wordprocessingml/2006/main" xmlns:w14="http://schemas.microsoft.com/office/word/2010/wordml" xmlns:w15="http://schemas.microsoft.com/office/word/2012/wordml" xmlns:wpg="http://schemas.microsoft.com/office/word/2010/wordprocessingGroup" xmlns:wpi="http://schemas.microsoft.com/office/word/2010/wordprocessingInk" xmlns:wne="http://schemas.microsoft.com/office/word/2006/wordml" xmlns:wps="http://schemas.microsoft.com/office/word/2010/wordprocessingShape" mc:Ignorable="w14 w15 wp14">
   <w:p>
     <w:pPr>
+      <w:pStyle w:val="Footer"/>
+    </w:pPr>
+  </w:p>
+</w:ftr>
+</file>
+
+<file path=word/footer4.xml><?xml version="1.0" encoding="utf-8"?>
+<w:ftr xmlns:wpc="http://schemas.microsoft.com/office/word/2010/wordprocessingCanvas" xmlns:mc="http://schemas.openxmlformats.org/markup-compatibility/2006" xmlns:o="urn:schemas-microsoft-com:office:office" xmlns:r="http://schemas.openxmlformats.org/officeDocument/2006/relationships" xmlns:m="http://schemas.openxmlformats.org/officeDocument/2006/math" xmlns:v="urn:schemas-microsoft-com:vml" xmlns:wp14="http://schemas.microsoft.com/office/word/2010/wordprocessingDrawing" xmlns:wp="http://schemas.openxmlformats.org/drawingml/2006/wordprocessingDrawing" xmlns:w10="urn:schemas-microsoft-com:office:word" xmlns:w="http://schemas.openxmlformats.org/wordprocessingml/2006/main" xmlns:w14="http://schemas.microsoft.com/office/word/2010/wordml" xmlns:w15="http://schemas.microsoft.com/office/word/2012/wordml" xmlns:wpg="http://schemas.microsoft.com/office/word/2010/wordprocessingGroup" xmlns:wpi="http://schemas.microsoft.com/office/word/2010/wordprocessingInk" xmlns:wne="http://schemas.microsoft.com/office/word/2006/wordml" xmlns:wps="http://schemas.microsoft.com/office/word/2010/wordprocessingShape" mc:Ignorable="w14 w15 wp14">
+  <w:p>
+    <w:pPr>
       <w:pStyle w:val="Body0"/>
       <w:jc w:val="center"/>
       <w:rPr>
@@ -21889,7 +21901,7 @@
 </w:ftr>
 </file>
 
-<file path=word/footer4.xml><?xml version="1.0" encoding="utf-8"?>
+<file path=word/footer5.xml><?xml version="1.0" encoding="utf-8"?>
 <w:ftr xmlns:wpc="http://schemas.microsoft.com/office/word/2010/wordprocessingCanvas" xmlns:mc="http://schemas.openxmlformats.org/markup-compatibility/2006" xmlns:o="urn:schemas-microsoft-com:office:office" xmlns:r="http://schemas.openxmlformats.org/officeDocument/2006/relationships" xmlns:m="http://schemas.openxmlformats.org/officeDocument/2006/math" xmlns:v="urn:schemas-microsoft-com:vml" xmlns:wp14="http://schemas.microsoft.com/office/word/2010/wordprocessingDrawing" xmlns:wp="http://schemas.openxmlformats.org/drawingml/2006/wordprocessingDrawing" xmlns:w10="urn:schemas-microsoft-com:office:word" xmlns:w="http://schemas.openxmlformats.org/wordprocessingml/2006/main" xmlns:w14="http://schemas.microsoft.com/office/word/2010/wordml" xmlns:w15="http://schemas.microsoft.com/office/word/2012/wordml" xmlns:wpg="http://schemas.microsoft.com/office/word/2010/wordprocessingGroup" xmlns:wpi="http://schemas.microsoft.com/office/word/2010/wordprocessingInk" xmlns:wne="http://schemas.microsoft.com/office/word/2006/wordml" xmlns:wps="http://schemas.microsoft.com/office/word/2010/wordprocessingShape" mc:Ignorable="w14 w15 wp14">
   <w:p>
     <w:pPr>
@@ -22052,6 +22064,16 @@
 <w:hdr xmlns:wpc="http://schemas.microsoft.com/office/word/2010/wordprocessingCanvas" xmlns:mc="http://schemas.openxmlformats.org/markup-compatibility/2006" xmlns:o="urn:schemas-microsoft-com:office:office" xmlns:r="http://schemas.openxmlformats.org/officeDocument/2006/relationships" xmlns:m="http://schemas.openxmlformats.org/officeDocument/2006/math" xmlns:v="urn:schemas-microsoft-com:vml" xmlns:wp14="http://schemas.microsoft.com/office/word/2010/wordprocessingDrawing" xmlns:wp="http://schemas.openxmlformats.org/drawingml/2006/wordprocessingDrawing" xmlns:w10="urn:schemas-microsoft-com:office:word" xmlns:w="http://schemas.openxmlformats.org/wordprocessingml/2006/main" xmlns:w14="http://schemas.microsoft.com/office/word/2010/wordml" xmlns:w15="http://schemas.microsoft.com/office/word/2012/wordml" xmlns:wpg="http://schemas.microsoft.com/office/word/2010/wordprocessingGroup" xmlns:wpi="http://schemas.microsoft.com/office/word/2010/wordprocessingInk" xmlns:wne="http://schemas.microsoft.com/office/word/2006/wordml" xmlns:wps="http://schemas.microsoft.com/office/word/2010/wordprocessingShape" mc:Ignorable="w14 w15 wp14">
   <w:p>
     <w:pPr>
+      <w:pStyle w:val="Header"/>
+    </w:pPr>
+  </w:p>
+</w:hdr>
+</file>
+
+<file path=word/header4.xml><?xml version="1.0" encoding="utf-8"?>
+<w:hdr xmlns:wpc="http://schemas.microsoft.com/office/word/2010/wordprocessingCanvas" xmlns:mc="http://schemas.openxmlformats.org/markup-compatibility/2006" xmlns:o="urn:schemas-microsoft-com:office:office" xmlns:r="http://schemas.openxmlformats.org/officeDocument/2006/relationships" xmlns:m="http://schemas.openxmlformats.org/officeDocument/2006/math" xmlns:v="urn:schemas-microsoft-com:vml" xmlns:wp14="http://schemas.microsoft.com/office/word/2010/wordprocessingDrawing" xmlns:wp="http://schemas.openxmlformats.org/drawingml/2006/wordprocessingDrawing" xmlns:w10="urn:schemas-microsoft-com:office:word" xmlns:w="http://schemas.openxmlformats.org/wordprocessingml/2006/main" xmlns:w14="http://schemas.microsoft.com/office/word/2010/wordml" xmlns:w15="http://schemas.microsoft.com/office/word/2012/wordml" xmlns:wpg="http://schemas.microsoft.com/office/word/2010/wordprocessingGroup" xmlns:wpi="http://schemas.microsoft.com/office/word/2010/wordprocessingInk" xmlns:wne="http://schemas.microsoft.com/office/word/2006/wordml" xmlns:wps="http://schemas.microsoft.com/office/word/2010/wordprocessingShape" mc:Ignorable="w14 w15 wp14">
+  <w:p>
+    <w:pPr>
       <w:pStyle w:val="Body1"/>
       <w:tabs>
         <w:tab w:val="clear" w:pos="360"/>
@@ -22099,7 +22121,7 @@
         <w:rFonts w:ascii="Arial" w:hAnsi="Arial"/>
         <w:noProof/>
       </w:rPr>
-      <w:t>22</w:t>
+      <w:t>18</w:t>
     </w:r>
     <w:r>
       <w:rPr>
@@ -22111,7 +22133,7 @@
 </w:hdr>
 </file>
 
-<file path=word/header4.xml><?xml version="1.0" encoding="utf-8"?>
+<file path=word/header5.xml><?xml version="1.0" encoding="utf-8"?>
 <w:hdr xmlns:wpc="http://schemas.microsoft.com/office/word/2010/wordprocessingCanvas" xmlns:mc="http://schemas.openxmlformats.org/markup-compatibility/2006" xmlns:o="urn:schemas-microsoft-com:office:office" xmlns:r="http://schemas.openxmlformats.org/officeDocument/2006/relationships" xmlns:m="http://schemas.openxmlformats.org/officeDocument/2006/math" xmlns:v="urn:schemas-microsoft-com:vml" xmlns:wp14="http://schemas.microsoft.com/office/word/2010/wordprocessingDrawing" xmlns:wp="http://schemas.openxmlformats.org/drawingml/2006/wordprocessingDrawing" xmlns:w10="urn:schemas-microsoft-com:office:word" xmlns:w="http://schemas.openxmlformats.org/wordprocessingml/2006/main" xmlns:w14="http://schemas.microsoft.com/office/word/2010/wordml" xmlns:w15="http://schemas.microsoft.com/office/word/2012/wordml" xmlns:wpg="http://schemas.microsoft.com/office/word/2010/wordprocessingGroup" xmlns:wpi="http://schemas.microsoft.com/office/word/2010/wordprocessingInk" xmlns:wne="http://schemas.microsoft.com/office/word/2006/wordml" xmlns:wps="http://schemas.microsoft.com/office/word/2010/wordprocessingShape" mc:Ignorable="w14 w15 wp14">
   <w:p>
     <w:pPr>
@@ -23300,6 +23322,56 @@
       <w:u w:val="single"/>
     </w:rPr>
   </w:style>
+  <w:style w:type="paragraph" w:styleId="Header">
+    <w:name w:val="header"/>
+    <w:basedOn w:val="Normal"/>
+    <w:link w:val="HeaderChar"/>
+    <w:locked/>
+    <w:rsid w:val="007E0989"/>
+    <w:pPr>
+      <w:tabs>
+        <w:tab w:val="center" w:pos="4680"/>
+        <w:tab w:val="right" w:pos="9360"/>
+      </w:tabs>
+      <w:spacing w:after="0"/>
+    </w:pPr>
+  </w:style>
+  <w:style w:type="character" w:customStyle="1" w:styleId="HeaderChar">
+    <w:name w:val="Header Char"/>
+    <w:basedOn w:val="DefaultParagraphFont"/>
+    <w:link w:val="Header"/>
+    <w:rsid w:val="007E0989"/>
+    <w:rPr>
+      <w:rFonts w:eastAsia="ヒラギノ角ゴ Pro W3"/>
+      <w:color w:val="000000"/>
+      <w:szCs w:val="24"/>
+    </w:rPr>
+  </w:style>
+  <w:style w:type="paragraph" w:styleId="Footer">
+    <w:name w:val="footer"/>
+    <w:basedOn w:val="Normal"/>
+    <w:link w:val="FooterChar"/>
+    <w:locked/>
+    <w:rsid w:val="007E0989"/>
+    <w:pPr>
+      <w:tabs>
+        <w:tab w:val="center" w:pos="4680"/>
+        <w:tab w:val="right" w:pos="9360"/>
+      </w:tabs>
+      <w:spacing w:after="0"/>
+    </w:pPr>
+  </w:style>
+  <w:style w:type="character" w:customStyle="1" w:styleId="FooterChar">
+    <w:name w:val="Footer Char"/>
+    <w:basedOn w:val="DefaultParagraphFont"/>
+    <w:link w:val="Footer"/>
+    <w:rsid w:val="007E0989"/>
+    <w:rPr>
+      <w:rFonts w:eastAsia="ヒラギノ角ゴ Pro W3"/>
+      <w:color w:val="000000"/>
+      <w:szCs w:val="24"/>
+    </w:rPr>
+  </w:style>
 </w:styles>
 </file>
 
@@ -23569,7 +23641,7 @@
 </file>
 
 <file path=customXml/itemProps1.xml><?xml version="1.0" encoding="utf-8"?>
-<ds:datastoreItem xmlns:ds="http://schemas.openxmlformats.org/officeDocument/2006/customXml" ds:itemID="{62ACEFB7-869A-4F0C-BC26-A1A47D3380D1}">
+<ds:datastoreItem xmlns:ds="http://schemas.openxmlformats.org/officeDocument/2006/customXml" ds:itemID="{A768E74D-3E83-427C-A48E-DA0BECC6C50F}">
   <ds:schemaRefs>
     <ds:schemaRef ds:uri="http://schemas.openxmlformats.org/officeDocument/2006/bibliography"/>
   </ds:schemaRefs>

</xml_diff>